<commit_message>
Add GitHub link to report
</commit_message>
<xml_diff>
--- a/Отчет.docx
+++ b/Отчет.docx
@@ -91,25 +91,7 @@
           <w:sz w:val="28"/>
           <w:szCs w:val="28"/>
         </w:rPr>
-        <w:t>(</w:t>
-      </w:r>
-      <w:proofErr w:type="spellStart"/>
-      <w:r>
-        <w:rPr>
-          <w:b/>
-          <w:sz w:val="28"/>
-          <w:szCs w:val="28"/>
-        </w:rPr>
-        <w:t>ВлГУ</w:t>
-      </w:r>
-      <w:proofErr w:type="spellEnd"/>
-      <w:r>
-        <w:rPr>
-          <w:b/>
-          <w:sz w:val="28"/>
-          <w:szCs w:val="28"/>
-        </w:rPr>
-        <w:t>)</w:t>
+        <w:t>(ВлГУ)</w:t>
       </w:r>
     </w:p>
     <w:p>
@@ -1026,15 +1008,7 @@
         <w:t>4</w:t>
       </w:r>
       <w:r>
-        <w:t xml:space="preserve"> </w:t>
-      </w:r>
-      <w:proofErr w:type="spellStart"/>
-      <w:r>
-        <w:t>источн</w:t>
-      </w:r>
-      <w:proofErr w:type="spellEnd"/>
-      <w:r>
-        <w:t xml:space="preserve">., </w:t>
+        <w:t xml:space="preserve"> источн., </w:t>
       </w:r>
       <w:r>
         <w:t>1</w:t>
@@ -1066,15 +1040,7 @@
         <w:t>Цель работы</w:t>
       </w:r>
       <w:r>
-        <w:t xml:space="preserve">: разработать проект корпоративной ЛВС, используя эмулятор сетей Cisco Packet </w:t>
-      </w:r>
-      <w:proofErr w:type="spellStart"/>
-      <w:r>
-        <w:t>Tracer</w:t>
-      </w:r>
-      <w:proofErr w:type="spellEnd"/>
-      <w:r>
-        <w:t>; разработать модель проектируемой сети.</w:t>
+        <w:t>: разработать проект корпоративной ЛВС, используя эмулятор сетей Cisco Packet Tracer; разработать модель проектируемой сети.</w:t>
       </w:r>
     </w:p>
     <w:p>
@@ -1152,15 +1118,7 @@
         </w:numPr>
       </w:pPr>
       <w:r>
-        <w:t xml:space="preserve">Разработать модели ЛВС в Cisco Packet </w:t>
-      </w:r>
-      <w:proofErr w:type="spellStart"/>
-      <w:r>
-        <w:t>Tracer</w:t>
-      </w:r>
-      <w:proofErr w:type="spellEnd"/>
-      <w:r>
-        <w:t>;</w:t>
+        <w:t>Разработать модели ЛВС в Cisco Packet Tracer;</w:t>
       </w:r>
     </w:p>
     <w:p>
@@ -2591,15 +2549,7 @@
         <w:t>Цель работы</w:t>
       </w:r>
       <w:r>
-        <w:t xml:space="preserve">: разработать проект корпоративной ЛВС, используя эмулятор сетей Cisco Packet </w:t>
-      </w:r>
-      <w:proofErr w:type="spellStart"/>
-      <w:r>
-        <w:t>Tracer</w:t>
-      </w:r>
-      <w:proofErr w:type="spellEnd"/>
-      <w:r>
-        <w:t>; разработать модель проектируемой сети.</w:t>
+        <w:t>: разработать проект корпоративной ЛВС, используя эмулятор сетей Cisco Packet Tracer; разработать модель проектируемой сети.</w:t>
       </w:r>
     </w:p>
     <w:p>
@@ -2695,13 +2645,8 @@
         <w:t>ь</w:t>
       </w:r>
       <w:r>
-        <w:t xml:space="preserve"> ЛВС в Cisco Packet </w:t>
-      </w:r>
-      <w:proofErr w:type="spellStart"/>
-      <w:r>
-        <w:t>Tracer</w:t>
-      </w:r>
-      <w:proofErr w:type="spellEnd"/>
+        <w:t xml:space="preserve"> ЛВС в Cisco Packet Tracer</w:t>
+      </w:r>
       <w:r>
         <w:t>;</w:t>
       </w:r>
@@ -3207,15 +3152,7 @@
         <w:t>и</w:t>
       </w:r>
       <w:r>
-        <w:t xml:space="preserve"> с использованием беспроводных технологий </w:t>
-      </w:r>
-      <w:proofErr w:type="spellStart"/>
-      <w:r>
-        <w:t>Wi</w:t>
-      </w:r>
-      <w:proofErr w:type="spellEnd"/>
-      <w:r>
-        <w:t>-Fi.</w:t>
+        <w:t xml:space="preserve"> с использованием беспроводных технологий Wi-Fi.</w:t>
       </w:r>
     </w:p>
     <w:p>
@@ -3267,15 +3204,7 @@
         <w:pStyle w:val="tdtext"/>
       </w:pPr>
       <w:r>
-        <w:t xml:space="preserve">Вид физической среды передачи данных – медный кабель (витая пара кат. 5e), оптоволокно для соединения с глобальной сетью, радиоканал для подсети с использованием </w:t>
-      </w:r>
-      <w:proofErr w:type="spellStart"/>
-      <w:r>
-        <w:t>Wi</w:t>
-      </w:r>
-      <w:proofErr w:type="spellEnd"/>
-      <w:r>
-        <w:t>-Fi.</w:t>
+        <w:t>Вид физической среды передачи данных – медный кабель (витая пара кат. 5e), оптоволокно для соединения с глобальной сетью, радиоканал для подсети с использованием Wi-Fi.</w:t>
       </w:r>
     </w:p>
     <w:p>
@@ -3510,15 +3439,7 @@
         <w:pStyle w:val="tdunorderedlistlevel2"/>
       </w:pPr>
       <w:r>
-        <w:t xml:space="preserve">Также к нему подключен отдельный роутер для гостевой </w:t>
-      </w:r>
-      <w:proofErr w:type="spellStart"/>
-      <w:r>
-        <w:t>Wi</w:t>
-      </w:r>
-      <w:proofErr w:type="spellEnd"/>
-      <w:r>
-        <w:t>-Fi сети. Доступ из гостевой сети в основную запрещен на уровне файрволла.</w:t>
+        <w:t>Также к нему подключен отдельный роутер для гостевой Wi-Fi сети. Доступ из гостевой сети в основную запрещен на уровне файрволла.</w:t>
       </w:r>
     </w:p>
     <w:p>
@@ -3626,15 +3547,7 @@
         <w:pStyle w:val="tdunorderedlistlevel2"/>
       </w:pPr>
       <w:r>
-        <w:t xml:space="preserve">11 VLAN: 7 для отделов, 1 для коммутаторов, 1 для сервера, 2 для </w:t>
-      </w:r>
-      <w:proofErr w:type="spellStart"/>
-      <w:r>
-        <w:t>Wi</w:t>
-      </w:r>
-      <w:proofErr w:type="spellEnd"/>
-      <w:r>
-        <w:t>-Fi.</w:t>
+        <w:t>11 VLAN: 7 для отделов, 1 для коммутаторов, 1 для сервера, 2 для Wi-Fi.</w:t>
       </w:r>
     </w:p>
     <w:p>
@@ -3728,13 +3641,8 @@
       <w:pPr>
         <w:pStyle w:val="tdorderedlistlevel1"/>
       </w:pPr>
-      <w:proofErr w:type="spellStart"/>
-      <w:r>
-        <w:t>Wi</w:t>
-      </w:r>
-      <w:proofErr w:type="spellEnd"/>
-      <w:r>
-        <w:t xml:space="preserve">-Fi: </w:t>
+      <w:r>
+        <w:t xml:space="preserve">Wi-Fi: </w:t>
       </w:r>
     </w:p>
     <w:p>
@@ -3811,7 +3719,7 @@
       </w:pPr>
       <w:r>
         <w:drawing>
-          <wp:inline distT="0" distB="0" distL="0" distR="0" wp14:anchorId="12746466" wp14:editId="766FBC8C">
+          <wp:inline distT="0" distB="0" distL="0" distR="0" wp14:anchorId="12746466" wp14:editId="236EA91A">
             <wp:extent cx="6120130" cy="3489960"/>
             <wp:effectExtent l="19050" t="19050" r="13970" b="15240"/>
             <wp:docPr id="1488043294" name="Рисунок 1"/>
@@ -4553,15 +4461,7 @@
               <w:pStyle w:val="tdtabletext"/>
             </w:pPr>
             <w:r>
-              <w:t xml:space="preserve">LAN </w:t>
-            </w:r>
-            <w:proofErr w:type="spellStart"/>
-            <w:r>
-              <w:t>Wi</w:t>
-            </w:r>
-            <w:proofErr w:type="spellEnd"/>
-            <w:r>
-              <w:t>-Fi</w:t>
+              <w:t>LAN Wi-Fi</w:t>
             </w:r>
           </w:p>
         </w:tc>
@@ -4576,15 +4476,7 @@
               <w:pStyle w:val="tdtabletext"/>
             </w:pPr>
             <w:r>
-              <w:t xml:space="preserve">Гостевая сеть </w:t>
-            </w:r>
-            <w:proofErr w:type="spellStart"/>
-            <w:r>
-              <w:t>Wi</w:t>
-            </w:r>
-            <w:proofErr w:type="spellEnd"/>
-            <w:r>
-              <w:t>-Fi</w:t>
+              <w:t>Гостевая сеть Wi-Fi</w:t>
             </w:r>
           </w:p>
         </w:tc>
@@ -4734,15 +4626,7 @@
               <w:pStyle w:val="tdtabletext"/>
             </w:pPr>
             <w:r>
-              <w:t xml:space="preserve">Сеть между межсетевым экраном и гостевым </w:t>
-            </w:r>
-            <w:proofErr w:type="spellStart"/>
-            <w:r>
-              <w:t>Wi</w:t>
-            </w:r>
-            <w:proofErr w:type="spellEnd"/>
-            <w:r>
-              <w:t>-Fi</w:t>
+              <w:t>Сеть между межсетевым экраном и гостевым Wi-Fi</w:t>
             </w:r>
           </w:p>
         </w:tc>
@@ -5017,15 +4901,7 @@
               <w:pStyle w:val="tdtabletext"/>
             </w:pPr>
             <w:r>
-              <w:t xml:space="preserve">Гостевой </w:t>
-            </w:r>
-            <w:proofErr w:type="spellStart"/>
-            <w:r>
-              <w:t>Wi</w:t>
-            </w:r>
-            <w:proofErr w:type="spellEnd"/>
-            <w:r>
-              <w:t>-Fi роутер</w:t>
+              <w:t>Гостевой Wi-Fi роутер</w:t>
             </w:r>
           </w:p>
         </w:tc>
@@ -5088,13 +4964,8 @@
             <w:pPr>
               <w:pStyle w:val="tdtabletext"/>
             </w:pPr>
-            <w:proofErr w:type="spellStart"/>
-            <w:r>
-              <w:t>Wi</w:t>
-            </w:r>
-            <w:proofErr w:type="spellEnd"/>
-            <w:r>
-              <w:t>-Fi устройства посетителей</w:t>
+            <w:r>
+              <w:t>Wi-Fi устройства посетителей</w:t>
             </w:r>
           </w:p>
         </w:tc>
@@ -5121,15 +4992,7 @@
               <w:pStyle w:val="tdtabletext"/>
             </w:pPr>
             <w:r>
-              <w:t xml:space="preserve">Гостевой </w:t>
-            </w:r>
-            <w:proofErr w:type="spellStart"/>
-            <w:r>
-              <w:t>Wi</w:t>
-            </w:r>
-            <w:proofErr w:type="spellEnd"/>
-            <w:r>
-              <w:t>-Fi роутер</w:t>
+              <w:t>Гостевой Wi-Fi роутер</w:t>
             </w:r>
           </w:p>
         </w:tc>
@@ -6064,13 +5927,8 @@
             <w:pPr>
               <w:pStyle w:val="tdtabletext"/>
             </w:pPr>
-            <w:proofErr w:type="spellStart"/>
-            <w:r>
-              <w:t>Wi</w:t>
-            </w:r>
-            <w:proofErr w:type="spellEnd"/>
-            <w:r>
-              <w:t>-Fi устройства сотрудников подвала</w:t>
+            <w:r>
+              <w:t>Wi-Fi устройства сотрудников подвала</w:t>
             </w:r>
           </w:p>
         </w:tc>
@@ -6933,13 +6791,8 @@
             <w:pPr>
               <w:pStyle w:val="tdtabletext"/>
             </w:pPr>
-            <w:proofErr w:type="spellStart"/>
-            <w:r>
-              <w:t>Wi</w:t>
-            </w:r>
-            <w:proofErr w:type="spellEnd"/>
-            <w:r>
-              <w:t>-Fi устройства сотрудников 1 этажа</w:t>
+            <w:r>
+              <w:t>Wi-Fi устройства сотрудников 1 этажа</w:t>
             </w:r>
           </w:p>
         </w:tc>
@@ -7827,15 +7680,7 @@
               <w:pStyle w:val="tdtabletext"/>
             </w:pPr>
             <w:r>
-              <w:t xml:space="preserve">Гостевой </w:t>
-            </w:r>
-            <w:proofErr w:type="spellStart"/>
-            <w:r>
-              <w:t>Wi</w:t>
-            </w:r>
-            <w:proofErr w:type="spellEnd"/>
-            <w:r>
-              <w:t>-Fi роутер</w:t>
+              <w:t>Гостевой Wi-Fi роутер</w:t>
             </w:r>
           </w:p>
         </w:tc>
@@ -7924,13 +7769,8 @@
             <w:pPr>
               <w:pStyle w:val="tdtabletext"/>
             </w:pPr>
-            <w:proofErr w:type="spellStart"/>
-            <w:r>
-              <w:t>Wi</w:t>
-            </w:r>
-            <w:proofErr w:type="spellEnd"/>
-            <w:r>
-              <w:t>-Fi</w:t>
+            <w:r>
+              <w:t>Wi-Fi</w:t>
             </w:r>
           </w:p>
         </w:tc>
@@ -7989,13 +7829,8 @@
             <w:pPr>
               <w:pStyle w:val="tdtabletext"/>
             </w:pPr>
-            <w:proofErr w:type="spellStart"/>
-            <w:r>
-              <w:t>Wi</w:t>
-            </w:r>
-            <w:proofErr w:type="spellEnd"/>
-            <w:r>
-              <w:t>-Fi устройства посетителей</w:t>
+            <w:r>
+              <w:t>Wi-Fi устройства посетителей</w:t>
             </w:r>
           </w:p>
         </w:tc>
@@ -8009,13 +7844,8 @@
             <w:pPr>
               <w:pStyle w:val="tdtabletext"/>
             </w:pPr>
-            <w:proofErr w:type="spellStart"/>
-            <w:r>
-              <w:t>Wi</w:t>
-            </w:r>
-            <w:proofErr w:type="spellEnd"/>
-            <w:r>
-              <w:t>-Fi</w:t>
+            <w:r>
+              <w:t>Wi-Fi</w:t>
             </w:r>
           </w:p>
         </w:tc>
@@ -9926,13 +9756,8 @@
             <w:pPr>
               <w:pStyle w:val="tdtabletext"/>
             </w:pPr>
-            <w:proofErr w:type="spellStart"/>
-            <w:r>
-              <w:t>Wi</w:t>
-            </w:r>
-            <w:proofErr w:type="spellEnd"/>
-            <w:r>
-              <w:t>-Fi устройства сотрудников подвала</w:t>
+            <w:r>
+              <w:t>Wi-Fi устройства сотрудников подвала</w:t>
             </w:r>
           </w:p>
         </w:tc>
@@ -9946,13 +9771,8 @@
             <w:pPr>
               <w:pStyle w:val="tdtabletext"/>
             </w:pPr>
-            <w:proofErr w:type="spellStart"/>
-            <w:r>
-              <w:t>Wi</w:t>
-            </w:r>
-            <w:proofErr w:type="spellEnd"/>
-            <w:r>
-              <w:t>-Fi</w:t>
+            <w:r>
+              <w:t>Wi-Fi</w:t>
             </w:r>
           </w:p>
         </w:tc>
@@ -11004,13 +10824,8 @@
             <w:pPr>
               <w:pStyle w:val="tdtabletext"/>
             </w:pPr>
-            <w:proofErr w:type="spellStart"/>
-            <w:r>
-              <w:t>Wi</w:t>
-            </w:r>
-            <w:proofErr w:type="spellEnd"/>
-            <w:r>
-              <w:t>-Fi устройства сотрудников 1 этажа</w:t>
+            <w:r>
+              <w:t>Wi-Fi устройства сотрудников 1 этажа</w:t>
             </w:r>
           </w:p>
         </w:tc>
@@ -11025,13 +10840,8 @@
             <w:pPr>
               <w:pStyle w:val="tdtabletext"/>
             </w:pPr>
-            <w:proofErr w:type="spellStart"/>
-            <w:r>
-              <w:t>Wi</w:t>
-            </w:r>
-            <w:proofErr w:type="spellEnd"/>
-            <w:r>
-              <w:t>-Fi</w:t>
+            <w:r>
+              <w:t>Wi-Fi</w:t>
             </w:r>
           </w:p>
         </w:tc>
@@ -11770,13 +11580,8 @@
             <w:pPr>
               <w:pStyle w:val="tdtabletext"/>
             </w:pPr>
-            <w:proofErr w:type="spellStart"/>
-            <w:r>
-              <w:t>Wi</w:t>
-            </w:r>
-            <w:proofErr w:type="spellEnd"/>
-            <w:r>
-              <w:t>-Fi роутер</w:t>
+            <w:r>
+              <w:t>Wi-Fi роутер</w:t>
             </w:r>
           </w:p>
         </w:tc>
@@ -12442,13 +12247,8 @@
               <w:pStyle w:val="tdtablecaption"/>
             </w:pPr>
             <w:r>
-              <w:t xml:space="preserve">Цена, </w:t>
-            </w:r>
-            <w:proofErr w:type="spellStart"/>
-            <w:r>
-              <w:t>руб</w:t>
-            </w:r>
-            <w:proofErr w:type="spellEnd"/>
+              <w:t>Цена, руб</w:t>
+            </w:r>
           </w:p>
         </w:tc>
         <w:tc>
@@ -12496,19 +12296,11 @@
                 <w:lang w:val="en-US"/>
               </w:rPr>
             </w:pPr>
-            <w:proofErr w:type="spellStart"/>
             <w:r>
               <w:rPr>
                 <w:lang w:val="en-US"/>
               </w:rPr>
-              <w:t>SkyNet</w:t>
-            </w:r>
-            <w:proofErr w:type="spellEnd"/>
-            <w:r>
-              <w:rPr>
-                <w:lang w:val="en-US"/>
-              </w:rPr>
-              <w:t xml:space="preserve"> Premium CSP-UTP-4-CU/100</w:t>
+              <w:t>SkyNet Premium CSP-UTP-4-CU/100</w:t>
             </w:r>
           </w:p>
         </w:tc>
@@ -12676,13 +12468,8 @@
             <w:pPr>
               <w:pStyle w:val="tdtabletext"/>
             </w:pPr>
-            <w:proofErr w:type="spellStart"/>
-            <w:r>
-              <w:t>Wi</w:t>
-            </w:r>
-            <w:proofErr w:type="spellEnd"/>
-            <w:r>
-              <w:t>-Fi роутер</w:t>
+            <w:r>
+              <w:t>Wi-Fi роутер</w:t>
             </w:r>
           </w:p>
         </w:tc>
@@ -12827,19 +12614,11 @@
                 <w:lang w:val="en-US"/>
               </w:rPr>
             </w:pPr>
-            <w:proofErr w:type="spellStart"/>
             <w:r>
               <w:rPr>
                 <w:lang w:val="en-US"/>
               </w:rPr>
-              <w:t>MikroTik</w:t>
-            </w:r>
-            <w:proofErr w:type="spellEnd"/>
-            <w:r>
-              <w:rPr>
-                <w:lang w:val="en-US"/>
-              </w:rPr>
-              <w:t xml:space="preserve"> CSS326-24G-2S+RM</w:t>
+              <w:t>MikroTik CSS326-24G-2S+RM</w:t>
             </w:r>
           </w:p>
         </w:tc>
@@ -12906,21 +12685,7 @@
               <w:rPr>
                 <w:lang w:val="en-US"/>
               </w:rPr>
-              <w:t xml:space="preserve">Lenovo </w:t>
-            </w:r>
-            <w:proofErr w:type="spellStart"/>
-            <w:r>
-              <w:rPr>
-                <w:lang w:val="en-US"/>
-              </w:rPr>
-              <w:t>ThinkSystem</w:t>
-            </w:r>
-            <w:proofErr w:type="spellEnd"/>
-            <w:r>
-              <w:rPr>
-                <w:lang w:val="en-US"/>
-              </w:rPr>
-              <w:t xml:space="preserve"> SR250 V2 Rack 1U</w:t>
+              <w:t>Lenovo ThinkSystem SR250 V2 Rack 1U</w:t>
             </w:r>
           </w:p>
         </w:tc>
@@ -12987,21 +12752,7 @@
               <w:rPr>
                 <w:lang w:val="en-US"/>
               </w:rPr>
-              <w:t xml:space="preserve">HPE </w:t>
-            </w:r>
-            <w:proofErr w:type="spellStart"/>
-            <w:r>
-              <w:rPr>
-                <w:lang w:val="en-US"/>
-              </w:rPr>
-              <w:t>Proliant</w:t>
-            </w:r>
-            <w:proofErr w:type="spellEnd"/>
-            <w:r>
-              <w:rPr>
-                <w:lang w:val="en-US"/>
-              </w:rPr>
-              <w:t xml:space="preserve"> DL20 Gen10, 1X E-2134 4C 3.5GHZ</w:t>
+              <w:t>HPE Proliant DL20 Gen10, 1X E-2134 4C 3.5GHZ</w:t>
             </w:r>
           </w:p>
         </w:tc>
@@ -13129,21 +12880,7 @@
               <w:rPr>
                 <w:lang w:val="en-US"/>
               </w:rPr>
-              <w:t xml:space="preserve">Honor </w:t>
-            </w:r>
-            <w:proofErr w:type="spellStart"/>
-            <w:r>
-              <w:rPr>
-                <w:lang w:val="en-US"/>
-              </w:rPr>
-              <w:t>MagicBook</w:t>
-            </w:r>
-            <w:proofErr w:type="spellEnd"/>
-            <w:r>
-              <w:rPr>
-                <w:lang w:val="en-US"/>
-              </w:rPr>
-              <w:t xml:space="preserve"> 14, AMD Ryzen 5 5500U</w:t>
+              <w:t>Honor MagicBook 14, AMD Ryzen 5 5500U</w:t>
             </w:r>
           </w:p>
         </w:tc>
@@ -13203,13 +12940,8 @@
             <w:pPr>
               <w:pStyle w:val="tdtabletext"/>
             </w:pPr>
-            <w:proofErr w:type="spellStart"/>
-            <w:r>
-              <w:t>Pantum</w:t>
-            </w:r>
-            <w:proofErr w:type="spellEnd"/>
-            <w:r>
-              <w:t xml:space="preserve"> P2506W</w:t>
+            <w:r>
+              <w:t>Pantum P2506W</w:t>
             </w:r>
           </w:p>
         </w:tc>
@@ -13270,15 +13002,7 @@
               <w:pStyle w:val="tdtabletext"/>
             </w:pPr>
             <w:r>
-              <w:t xml:space="preserve">CANON </w:t>
-            </w:r>
-            <w:proofErr w:type="spellStart"/>
-            <w:r>
-              <w:t>CanoScan</w:t>
-            </w:r>
-            <w:proofErr w:type="spellEnd"/>
-            <w:r>
-              <w:t xml:space="preserve"> LIDE 400</w:t>
+              <w:t>CANON CanoScan LIDE 400</w:t>
             </w:r>
           </w:p>
         </w:tc>
@@ -13677,13 +13401,8 @@
               <w:pStyle w:val="tdtablecaption"/>
             </w:pPr>
             <w:r>
-              <w:t xml:space="preserve">Цена, </w:t>
-            </w:r>
-            <w:proofErr w:type="spellStart"/>
-            <w:r>
-              <w:t>руб</w:t>
-            </w:r>
-            <w:proofErr w:type="spellEnd"/>
+              <w:t>Цена, руб</w:t>
+            </w:r>
           </w:p>
         </w:tc>
         <w:tc>
@@ -13696,13 +13415,8 @@
               <w:pStyle w:val="tdtablecaption"/>
             </w:pPr>
             <w:r>
-              <w:t xml:space="preserve">Стоимость, </w:t>
-            </w:r>
-            <w:proofErr w:type="spellStart"/>
-            <w:r>
-              <w:t>руб</w:t>
-            </w:r>
-            <w:proofErr w:type="spellEnd"/>
+              <w:t>Стоимость, руб</w:t>
+            </w:r>
           </w:p>
         </w:tc>
       </w:tr>
@@ -13736,19 +13450,11 @@
                 <w:lang w:val="en-US"/>
               </w:rPr>
             </w:pPr>
-            <w:proofErr w:type="spellStart"/>
             <w:r>
               <w:rPr>
                 <w:lang w:val="en-US"/>
               </w:rPr>
-              <w:t>SkyNet</w:t>
-            </w:r>
-            <w:proofErr w:type="spellEnd"/>
-            <w:r>
-              <w:rPr>
-                <w:lang w:val="en-US"/>
-              </w:rPr>
-              <w:t xml:space="preserve"> Premium CSP-UTP-4-CU/100</w:t>
+              <w:t>SkyNet Premium CSP-UTP-4-CU/100</w:t>
             </w:r>
           </w:p>
         </w:tc>
@@ -14000,13 +13706,8 @@
             <w:pPr>
               <w:pStyle w:val="tdtabletext"/>
             </w:pPr>
-            <w:proofErr w:type="spellStart"/>
-            <w:r>
-              <w:t>Wi</w:t>
-            </w:r>
-            <w:proofErr w:type="spellEnd"/>
-            <w:r>
-              <w:t>-Fi роутер</w:t>
+            <w:r>
+              <w:t>Wi-Fi роутер</w:t>
             </w:r>
           </w:p>
         </w:tc>
@@ -14206,19 +13907,11 @@
                 <w:lang w:val="en-US"/>
               </w:rPr>
             </w:pPr>
-            <w:proofErr w:type="spellStart"/>
             <w:r>
               <w:rPr>
                 <w:lang w:val="en-US"/>
               </w:rPr>
-              <w:t>MikroTik</w:t>
-            </w:r>
-            <w:proofErr w:type="spellEnd"/>
-            <w:r>
-              <w:rPr>
-                <w:lang w:val="en-US"/>
-              </w:rPr>
-              <w:t xml:space="preserve"> CSS326-24G-2S+RM</w:t>
+              <w:t>MikroTik CSS326-24G-2S+RM</w:t>
             </w:r>
           </w:p>
         </w:tc>
@@ -14313,21 +14006,7 @@
               <w:rPr>
                 <w:lang w:val="en-US"/>
               </w:rPr>
-              <w:t xml:space="preserve">Lenovo </w:t>
-            </w:r>
-            <w:proofErr w:type="spellStart"/>
-            <w:r>
-              <w:rPr>
-                <w:lang w:val="en-US"/>
-              </w:rPr>
-              <w:t>ThinkSystem</w:t>
-            </w:r>
-            <w:proofErr w:type="spellEnd"/>
-            <w:r>
-              <w:rPr>
-                <w:lang w:val="en-US"/>
-              </w:rPr>
-              <w:t xml:space="preserve"> SR250 V2 Rack 1U</w:t>
+              <w:t>Lenovo ThinkSystem SR250 V2 Rack 1U</w:t>
             </w:r>
           </w:p>
         </w:tc>
@@ -14422,21 +14101,7 @@
               <w:rPr>
                 <w:lang w:val="en-US"/>
               </w:rPr>
-              <w:t xml:space="preserve">HPE </w:t>
-            </w:r>
-            <w:proofErr w:type="spellStart"/>
-            <w:r>
-              <w:rPr>
-                <w:lang w:val="en-US"/>
-              </w:rPr>
-              <w:t>Proliant</w:t>
-            </w:r>
-            <w:proofErr w:type="spellEnd"/>
-            <w:r>
-              <w:rPr>
-                <w:lang w:val="en-US"/>
-              </w:rPr>
-              <w:t xml:space="preserve"> DL20 Gen10, 1X E-2134 4C 3.5GHZ</w:t>
+              <w:t>HPE Proliant DL20 Gen10, 1X E-2134 4C 3.5GHZ</w:t>
             </w:r>
           </w:p>
         </w:tc>
@@ -14620,21 +14285,7 @@
               <w:rPr>
                 <w:lang w:val="en-US"/>
               </w:rPr>
-              <w:t xml:space="preserve">Honor </w:t>
-            </w:r>
-            <w:proofErr w:type="spellStart"/>
-            <w:r>
-              <w:rPr>
-                <w:lang w:val="en-US"/>
-              </w:rPr>
-              <w:t>MagicBook</w:t>
-            </w:r>
-            <w:proofErr w:type="spellEnd"/>
-            <w:r>
-              <w:rPr>
-                <w:lang w:val="en-US"/>
-              </w:rPr>
-              <w:t xml:space="preserve"> 14, AMD Ryzen 5 5500U</w:t>
+              <w:t>Honor MagicBook 14, AMD Ryzen 5 5500U</w:t>
             </w:r>
           </w:p>
         </w:tc>
@@ -14722,13 +14373,8 @@
             <w:pPr>
               <w:pStyle w:val="tdtabletext"/>
             </w:pPr>
-            <w:proofErr w:type="spellStart"/>
-            <w:r>
-              <w:t>Pantum</w:t>
-            </w:r>
-            <w:proofErr w:type="spellEnd"/>
-            <w:r>
-              <w:t xml:space="preserve"> P2506W</w:t>
+            <w:r>
+              <w:t>Pantum P2506W</w:t>
             </w:r>
           </w:p>
         </w:tc>
@@ -14817,15 +14463,7 @@
               <w:pStyle w:val="tdtabletext"/>
             </w:pPr>
             <w:r>
-              <w:t xml:space="preserve">CANON </w:t>
-            </w:r>
-            <w:proofErr w:type="spellStart"/>
-            <w:r>
-              <w:t>CanoScan</w:t>
-            </w:r>
-            <w:proofErr w:type="spellEnd"/>
-            <w:r>
-              <w:t xml:space="preserve"> LIDE 400</w:t>
+              <w:t>CANON CanoScan LIDE 400</w:t>
             </w:r>
           </w:p>
         </w:tc>
@@ -15397,13 +15035,8 @@
               </w:rPr>
             </w:pPr>
             <w:r>
-              <w:t xml:space="preserve">Цена, </w:t>
-            </w:r>
-            <w:proofErr w:type="spellStart"/>
-            <w:r>
-              <w:t>руб</w:t>
-            </w:r>
-            <w:proofErr w:type="spellEnd"/>
+              <w:t>Цена, руб</w:t>
+            </w:r>
           </w:p>
         </w:tc>
         <w:tc>
@@ -15416,13 +15049,8 @@
               <w:pStyle w:val="tdtablecaption"/>
             </w:pPr>
             <w:r>
-              <w:t xml:space="preserve">Стоимость, </w:t>
-            </w:r>
-            <w:proofErr w:type="spellStart"/>
-            <w:r>
-              <w:t>руб</w:t>
-            </w:r>
-            <w:proofErr w:type="spellEnd"/>
+              <w:t>Стоимость, руб</w:t>
+            </w:r>
           </w:p>
         </w:tc>
       </w:tr>
@@ -15898,10 +15526,7 @@
         <w:pStyle w:val="tdillustrationname"/>
       </w:pPr>
       <w:r>
-        <w:t>Д</w:t>
-      </w:r>
-      <w:r>
-        <w:t>оступ к устройствам</w:t>
+        <w:t>Доступ к устройствам</w:t>
       </w:r>
       <w:r>
         <w:t xml:space="preserve"> </w:t>
@@ -16467,7 +16092,7 @@
       </w:pPr>
       <w:r>
         <w:drawing>
-          <wp:inline distT="0" distB="0" distL="0" distR="0" wp14:anchorId="41900701" wp14:editId="199A8C70">
+          <wp:inline distT="0" distB="0" distL="0" distR="0" wp14:anchorId="41900701" wp14:editId="7657DAB8">
             <wp:extent cx="6120130" cy="2740660"/>
             <wp:effectExtent l="19050" t="19050" r="13970" b="21590"/>
             <wp:docPr id="328521360" name="Рисунок 12"/>
@@ -16582,10 +16207,7 @@
         <w:pStyle w:val="tdtext"/>
       </w:pPr>
       <w:r>
-        <w:t>По результатам выполнения работы можно сделать следующие выводы</w:t>
-      </w:r>
-      <w:r>
-        <w:t>:</w:t>
+        <w:t>По результатам выполнения работы можно сделать следующие выводы:</w:t>
       </w:r>
     </w:p>
     <w:p>
@@ -16637,15 +16259,7 @@
         <w:pStyle w:val="tdorderedlistlevel1"/>
       </w:pPr>
       <w:r>
-        <w:t xml:space="preserve">С использованием эмулятора Cisco Packet </w:t>
-      </w:r>
-      <w:proofErr w:type="spellStart"/>
-      <w:r>
-        <w:t>Tracer</w:t>
-      </w:r>
-      <w:proofErr w:type="spellEnd"/>
-      <w:r>
-        <w:t xml:space="preserve"> разработана модель спроектированной ЛВС предприятия. Проведено её тестирование, подтвердившее корректную работу основных функций сети.</w:t>
+        <w:t>С использованием эмулятора Cisco Packet Tracer разработана модель спроектированной ЛВС предприятия. Проведено её тестирование, подтвердившее корректную работу основных функций сети.</w:t>
       </w:r>
     </w:p>
     <w:p>
@@ -16681,30 +16295,7 @@
       </w:r>
       <w:r>
         <w:tab/>
-      </w:r>
-      <w:proofErr w:type="spellStart"/>
-      <w:r>
-        <w:t>Олифер</w:t>
-      </w:r>
-      <w:proofErr w:type="spellEnd"/>
-      <w:r>
-        <w:t>, В. Г. Компьютерные сети. Принципы, технологии, протоколы / В. Г. </w:t>
-      </w:r>
-      <w:proofErr w:type="spellStart"/>
-      <w:r>
-        <w:t>Олифер</w:t>
-      </w:r>
-      <w:proofErr w:type="spellEnd"/>
-      <w:r>
-        <w:t>, Н. А. </w:t>
-      </w:r>
-      <w:proofErr w:type="spellStart"/>
-      <w:r>
-        <w:t>Олифер</w:t>
-      </w:r>
-      <w:proofErr w:type="spellEnd"/>
-      <w:r>
-        <w:t>. – Питер, 2010. – URL: https://elibrary.ru/item.asp?id=19595115 (дата обращения: 27.11.2023). – Текст : электронный.</w:t>
+        <w:t>Олифер, В. Г. Компьютерные сети. Принципы, технологии, протоколы / В. Г. Олифер, Н. А. Олифер. – Питер, 2010. – URL: https://elibrary.ru/item.asp?id=19595115 (дата обращения: 27.11.2023). – Текст : электронный.</w:t>
       </w:r>
     </w:p>
     <w:p>
@@ -16716,15 +16307,7 @@
       </w:r>
       <w:r>
         <w:tab/>
-        <w:t>Таненбаум, Э. С. Компьютерные сети. 5-е изд. / Э. С. Таненбаум, Д. </w:t>
-      </w:r>
-      <w:proofErr w:type="spellStart"/>
-      <w:r>
-        <w:t>Уэзеролл</w:t>
-      </w:r>
-      <w:proofErr w:type="spellEnd"/>
-      <w:r>
-        <w:t>. – « Издательский дом»" Питер""", 2018.</w:t>
+        <w:t>Таненбаум, Э. С. Компьютерные сети. 5-е изд. / Э. С. Таненбаум, Д. Уэзеролл. – « Издательский дом»" Питер""", 2018.</w:t>
       </w:r>
     </w:p>
     <w:p>
@@ -16745,21 +16328,7 @@
           <w:lang w:val="en-US"/>
         </w:rPr>
         <w:tab/>
-        <w:t xml:space="preserve">Configure Basic AAA on an Access Server. – URL: https://www.cisco.com/c/en/us/support/docs/security-vpn/terminal-access-controller-access-control-system-tacacs-/10384-security.html (date accessed: 27.11.2023). – </w:t>
-      </w:r>
-      <w:proofErr w:type="gramStart"/>
-      <w:r>
-        <w:rPr>
-          <w:lang w:val="en-US"/>
-        </w:rPr>
-        <w:t>Text :</w:t>
-      </w:r>
-      <w:proofErr w:type="gramEnd"/>
-      <w:r>
-        <w:rPr>
-          <w:lang w:val="en-US"/>
-        </w:rPr>
-        <w:t xml:space="preserve"> electronic.</w:t>
+        <w:t>Configure Basic AAA on an Access Server. – URL: https://www.cisco.com/c/en/us/support/docs/security-vpn/terminal-access-controller-access-control-system-tacacs-/10384-security.html (date accessed: 27.11.2023). – Text : electronic.</w:t>
       </w:r>
     </w:p>
     <w:p>
@@ -16780,21 +16349,7 @@
           <w:lang w:val="en-US"/>
         </w:rPr>
         <w:tab/>
-        <w:t xml:space="preserve">Router on a stick / </w:t>
-      </w:r>
-      <w:proofErr w:type="gramStart"/>
-      <w:r>
-        <w:rPr>
-          <w:lang w:val="en-US"/>
-        </w:rPr>
-        <w:t>Text :</w:t>
-      </w:r>
-      <w:proofErr w:type="gramEnd"/>
-      <w:r>
-        <w:rPr>
-          <w:lang w:val="en-US"/>
-        </w:rPr>
-        <w:t xml:space="preserve"> electronic // Wikipedia / Page Version ID: 1159917645. – 2023. – URL: https://en.wikipedia.org/w/index.php?title=Router_on_a_stick&amp;oldid=1159917645 (date accessed: 27.11.2023).</w:t>
+        <w:t>Router on a stick / Text : electronic // Wikipedia / Page Version ID: 1159917645. – 2023. – URL: https://en.wikipedia.org/w/index.php?title=Router_on_a_stick&amp;oldid=1159917645 (date accessed: 27.11.2023).</w:t>
       </w:r>
     </w:p>
     <w:p>
@@ -16815,21 +16370,7 @@
           <w:lang w:val="en-US"/>
         </w:rPr>
         <w:tab/>
-        <w:t xml:space="preserve">Basic configuration of Adaptive Security Appliance (ASA). – 2018. – URL: https://www.geeksforgeeks.org/basic-configuration-of-adaptive-security-appliance-asa/ (date accessed: 27.11.2023). – </w:t>
-      </w:r>
-      <w:proofErr w:type="gramStart"/>
-      <w:r>
-        <w:rPr>
-          <w:lang w:val="en-US"/>
-        </w:rPr>
-        <w:t>Text :</w:t>
-      </w:r>
-      <w:proofErr w:type="gramEnd"/>
-      <w:r>
-        <w:rPr>
-          <w:lang w:val="en-US"/>
-        </w:rPr>
-        <w:t xml:space="preserve"> electronic.</w:t>
+        <w:t>Basic configuration of Adaptive Security Appliance (ASA). – 2018. – URL: https://www.geeksforgeeks.org/basic-configuration-of-adaptive-security-appliance-asa/ (date accessed: 27.11.2023). – Text : electronic.</w:t>
       </w:r>
     </w:p>
     <w:p>
@@ -16850,21 +16391,7 @@
           <w:lang w:val="en-US"/>
         </w:rPr>
         <w:tab/>
-        <w:t xml:space="preserve">Configuration of Router on a stick. – 2018. – URL: https://www.geeksforgeeks.org/configuration-of-router-on-a-stick/ (date accessed: 27.11.2023). – </w:t>
-      </w:r>
-      <w:proofErr w:type="gramStart"/>
-      <w:r>
-        <w:rPr>
-          <w:lang w:val="en-US"/>
-        </w:rPr>
-        <w:t>Text :</w:t>
-      </w:r>
-      <w:proofErr w:type="gramEnd"/>
-      <w:r>
-        <w:rPr>
-          <w:lang w:val="en-US"/>
-        </w:rPr>
-        <w:t xml:space="preserve"> electronic.</w:t>
+        <w:t>Configuration of Router on a stick. – 2018. – URL: https://www.geeksforgeeks.org/configuration-of-router-on-a-stick/ (date accessed: 27.11.2023). – Text : electronic.</w:t>
       </w:r>
     </w:p>
     <w:p>
@@ -16885,21 +16412,7 @@
           <w:lang w:val="en-US"/>
         </w:rPr>
         <w:tab/>
-        <w:t xml:space="preserve">Configuring NAT For IP Address Conservation in Cisco. – 2022. – URL: https://www.geeksforgeeks.org/configuring-nat-for-ip-address-conservation-in-cisco/ (date accessed: 27.11.2023). – </w:t>
-      </w:r>
-      <w:proofErr w:type="gramStart"/>
-      <w:r>
-        <w:rPr>
-          <w:lang w:val="en-US"/>
-        </w:rPr>
-        <w:t>Text :</w:t>
-      </w:r>
-      <w:proofErr w:type="gramEnd"/>
-      <w:r>
-        <w:rPr>
-          <w:lang w:val="en-US"/>
-        </w:rPr>
-        <w:t xml:space="preserve"> electronic.</w:t>
+        <w:t>Configuring NAT For IP Address Conservation in Cisco. – 2022. – URL: https://www.geeksforgeeks.org/configuring-nat-for-ip-address-conservation-in-cisco/ (date accessed: 27.11.2023). – Text : electronic.</w:t>
       </w:r>
     </w:p>
     <w:p>
@@ -16920,21 +16433,7 @@
           <w:lang w:val="en-US"/>
         </w:rPr>
         <w:tab/>
-        <w:t xml:space="preserve">Dynamic NAT Configuration in Cisco. – 2022. – URL: https://www.geeksforgeeks.org/dynamic-nat-configuration-in-cisco/ (date accessed: 27.11.2023). – </w:t>
-      </w:r>
-      <w:proofErr w:type="gramStart"/>
-      <w:r>
-        <w:rPr>
-          <w:lang w:val="en-US"/>
-        </w:rPr>
-        <w:t>Text :</w:t>
-      </w:r>
-      <w:proofErr w:type="gramEnd"/>
-      <w:r>
-        <w:rPr>
-          <w:lang w:val="en-US"/>
-        </w:rPr>
-        <w:t xml:space="preserve"> electronic.</w:t>
+        <w:t>Dynamic NAT Configuration in Cisco. – 2022. – URL: https://www.geeksforgeeks.org/dynamic-nat-configuration-in-cisco/ (date accessed: 27.11.2023). – Text : electronic.</w:t>
       </w:r>
     </w:p>
     <w:p>
@@ -16955,48 +16454,7 @@
           <w:lang w:val="en-US"/>
         </w:rPr>
         <w:tab/>
-      </w:r>
-      <w:proofErr w:type="spellStart"/>
-      <w:r>
-        <w:rPr>
-          <w:lang w:val="en-US"/>
-        </w:rPr>
-        <w:t>mattkennedy</w:t>
-      </w:r>
-      <w:proofErr w:type="spellEnd"/>
-      <w:r>
-        <w:rPr>
-          <w:lang w:val="en-US"/>
-        </w:rPr>
-        <w:t xml:space="preserve">. What you need to know when setting up a LAN / </w:t>
-      </w:r>
-      <w:proofErr w:type="spellStart"/>
-      <w:r>
-        <w:rPr>
-          <w:lang w:val="en-US"/>
-        </w:rPr>
-        <w:t>mattkennedy</w:t>
-      </w:r>
-      <w:proofErr w:type="spellEnd"/>
-      <w:r>
-        <w:rPr>
-          <w:lang w:val="en-US"/>
-        </w:rPr>
-        <w:t xml:space="preserve">. – 2019. – URL: https://www.astound.com/business/smb-insights/key-elements-of-lan/ (date accessed: 27.11.2023). – </w:t>
-      </w:r>
-      <w:proofErr w:type="gramStart"/>
-      <w:r>
-        <w:rPr>
-          <w:lang w:val="en-US"/>
-        </w:rPr>
-        <w:t>Text :</w:t>
-      </w:r>
-      <w:proofErr w:type="gramEnd"/>
-      <w:r>
-        <w:rPr>
-          <w:lang w:val="en-US"/>
-        </w:rPr>
-        <w:t xml:space="preserve"> electronic.</w:t>
+        <w:t>mattkennedy. What you need to know when setting up a LAN / mattkennedy. – 2019. – URL: https://www.astound.com/business/smb-insights/key-elements-of-lan/ (date accessed: 27.11.2023). – Text : electronic.</w:t>
       </w:r>
     </w:p>
     <w:p>
@@ -17017,21 +16475,7 @@
           <w:lang w:val="en-US"/>
         </w:rPr>
         <w:tab/>
-        <w:t xml:space="preserve">Virtual LAN (VLAN). – 2018. – URL: https://www.geeksforgeeks.org/virtual-lan-vlan/ (date accessed: 27.11.2023). – </w:t>
-      </w:r>
-      <w:proofErr w:type="gramStart"/>
-      <w:r>
-        <w:rPr>
-          <w:lang w:val="en-US"/>
-        </w:rPr>
-        <w:t>Text :</w:t>
-      </w:r>
-      <w:proofErr w:type="gramEnd"/>
-      <w:r>
-        <w:rPr>
-          <w:lang w:val="en-US"/>
-        </w:rPr>
-        <w:t xml:space="preserve"> electronic.</w:t>
+        <w:t>Virtual LAN (VLAN). – 2018. – URL: https://www.geeksforgeeks.org/virtual-lan-vlan/ (date accessed: 27.11.2023). – Text : electronic.</w:t>
       </w:r>
     </w:p>
     <w:p>
@@ -17052,21 +16496,7 @@
           <w:lang w:val="en-US"/>
         </w:rPr>
         <w:tab/>
-        <w:t xml:space="preserve">What is a DMZ Network in CCNA? – 2022. – URL: https://www.geeksforgeeks.org/what-is-a-dmz-network-in-ccna/ (date accessed: 27.11.2023). – </w:t>
-      </w:r>
-      <w:proofErr w:type="gramStart"/>
-      <w:r>
-        <w:rPr>
-          <w:lang w:val="en-US"/>
-        </w:rPr>
-        <w:t>Text :</w:t>
-      </w:r>
-      <w:proofErr w:type="gramEnd"/>
-      <w:r>
-        <w:rPr>
-          <w:lang w:val="en-US"/>
-        </w:rPr>
-        <w:t xml:space="preserve"> electronic.</w:t>
+        <w:t>What is a DMZ Network in CCNA? – 2022. – URL: https://www.geeksforgeeks.org/what-is-a-dmz-network-in-ccna/ (date accessed: 27.11.2023). – Text : electronic.</w:t>
       </w:r>
     </w:p>
     <w:p>
@@ -17087,21 +16517,7 @@
           <w:lang w:val="en-US"/>
         </w:rPr>
         <w:tab/>
-        <w:t xml:space="preserve">What is a Wireless Access Point? – 2022. – URL: https://www.geeksforgeeks.org/what-is-a-wireless-access-point/ (date accessed: 27.11.2023). – </w:t>
-      </w:r>
-      <w:proofErr w:type="gramStart"/>
-      <w:r>
-        <w:rPr>
-          <w:lang w:val="en-US"/>
-        </w:rPr>
-        <w:t>Text :</w:t>
-      </w:r>
-      <w:proofErr w:type="gramEnd"/>
-      <w:r>
-        <w:rPr>
-          <w:lang w:val="en-US"/>
-        </w:rPr>
-        <w:t xml:space="preserve"> electronic.</w:t>
+        <w:t>What is a Wireless Access Point? – 2022. – URL: https://www.geeksforgeeks.org/what-is-a-wireless-access-point/ (date accessed: 27.11.2023). – Text : electronic.</w:t>
       </w:r>
     </w:p>
     <w:p>
@@ -17113,23 +16529,7 @@
       </w:r>
       <w:r>
         <w:tab/>
-        <w:t xml:space="preserve">Архитектура </w:t>
-      </w:r>
-      <w:proofErr w:type="spellStart"/>
-      <w:r>
-        <w:t>Router</w:t>
-      </w:r>
-      <w:proofErr w:type="spellEnd"/>
-      <w:r>
-        <w:t>-</w:t>
-      </w:r>
-      <w:proofErr w:type="spellStart"/>
-      <w:r>
-        <w:t>on</w:t>
-      </w:r>
-      <w:proofErr w:type="spellEnd"/>
-      <w:r>
-        <w:t>-a-Stick в сети передачи данных. – URL: https://habr.com/ru/articles/138573/ (дата обращения: 27.11.2023). – Текст : электронный.</w:t>
+        <w:t>Архитектура Router-on-a-Stick в сети передачи данных. – URL: https://habr.com/ru/articles/138573/ (дата обращения: 27.11.2023). – Текст : электронный.</w:t>
       </w:r>
     </w:p>
     <w:p>
@@ -17170,6 +16570,9 @@
       <w:pPr>
         <w:pStyle w:val="tdtext"/>
       </w:pPr>
+      <w:r>
+        <w:t>https://github.com/C4Expl0sive/LAN-Project/raw/main/%D0%9E%D1%82%D1%87%D0%B5%D1%82.docx</w:t>
+      </w:r>
     </w:p>
     <w:sectPr>
       <w:headerReference w:type="default" r:id="rId25"/>
@@ -19830,6 +19233,7 @@
   <w:style w:type="character" w:default="1" w:styleId="a2">
     <w:name w:val="Default Paragraph Font"/>
     <w:uiPriority w:val="1"/>
+    <w:semiHidden/>
     <w:unhideWhenUsed/>
   </w:style>
   <w:style w:type="table" w:default="1" w:styleId="a3">
@@ -21700,6 +21104,21 @@
 </file>
 
 <file path=customXml/item1.xml><?xml version="1.0" encoding="utf-8"?>
+<?mso-contentType ?>
+<FormTemplates xmlns="http://schemas.microsoft.com/sharepoint/v3/contenttype/forms">
+  <Display>DocumentLibraryForm</Display>
+  <Edit>DocumentLibraryForm</Edit>
+  <New>DocumentLibraryForm</New>
+</FormTemplates>
+</file>
+
+<file path=customXml/item2.xml><?xml version="1.0" encoding="utf-8"?>
+<p:properties xmlns:p="http://schemas.microsoft.com/office/2006/metadata/properties" xmlns:xsi="http://www.w3.org/2001/XMLSchema-instance" xmlns:pc="http://schemas.microsoft.com/office/infopath/2007/PartnerControls">
+  <documentManagement/>
+</p:properties>
+</file>
+
+<file path=customXml/item3.xml><?xml version="1.0" encoding="utf-8"?>
 <ct:contentTypeSchema xmlns:ct="http://schemas.microsoft.com/office/2006/metadata/contentType" xmlns:ma="http://schemas.microsoft.com/office/2006/metadata/properties/metaAttributes" ct:_="" ma:_="" ma:contentTypeName="Документ" ma:contentTypeID="0x01010021B9D911046F7B4CBB720F7F9CE62705" ma:contentTypeVersion="0" ma:contentTypeDescription="Создание документа." ma:contentTypeScope="" ma:versionID="f80155d847e009baef3819be4182e929">
   <xsd:schema xmlns:xsd="http://www.w3.org/2001/XMLSchema" xmlns:xs="http://www.w3.org/2001/XMLSchema" xmlns:p="http://schemas.microsoft.com/office/2006/metadata/properties" targetNamespace="http://schemas.microsoft.com/office/2006/metadata/properties" ma:root="true" ma:fieldsID="89d58f4857a619b7c345529988bca397">
     <xsd:element name="properties">
@@ -21813,33 +21232,10 @@
 </ct:contentTypeSchema>
 </file>
 
-<file path=customXml/item2.xml><?xml version="1.0" encoding="utf-8"?>
-<p:properties xmlns:p="http://schemas.microsoft.com/office/2006/metadata/properties" xmlns:xsi="http://www.w3.org/2001/XMLSchema-instance" xmlns:pc="http://schemas.microsoft.com/office/infopath/2007/PartnerControls">
-  <documentManagement/>
-</p:properties>
-</file>
-
-<file path=customXml/item3.xml><?xml version="1.0" encoding="utf-8"?>
-<?mso-contentType ?>
-<FormTemplates xmlns="http://schemas.microsoft.com/sharepoint/v3/contenttype/forms">
-  <Display>DocumentLibraryForm</Display>
-  <Edit>DocumentLibraryForm</Edit>
-  <New>DocumentLibraryForm</New>
-</FormTemplates>
-</file>
-
 <file path=customXml/itemProps1.xml><?xml version="1.0" encoding="utf-8"?>
-<ds:datastoreItem xmlns:ds="http://schemas.openxmlformats.org/officeDocument/2006/customXml" ds:itemID="{F9007F82-79BC-4FCB-B41C-42EB093370B8}">
+<ds:datastoreItem xmlns:ds="http://schemas.openxmlformats.org/officeDocument/2006/customXml" ds:itemID="{A951012E-2B66-4D9F-B478-E911BDEE65B3}">
   <ds:schemaRefs>
-    <ds:schemaRef ds:uri="http://schemas.microsoft.com/office/2006/metadata/contentType"/>
-    <ds:schemaRef ds:uri="http://schemas.microsoft.com/office/2006/metadata/properties/metaAttributes"/>
-    <ds:schemaRef ds:uri="http://www.w3.org/2001/XMLSchema"/>
-    <ds:schemaRef ds:uri="http://schemas.microsoft.com/office/2006/metadata/properties"/>
-    <ds:schemaRef ds:uri="http://schemas.openxmlformats.org/package/2006/metadata/core-properties"/>
-    <ds:schemaRef ds:uri="http://purl.org/dc/elements/1.1/"/>
-    <ds:schemaRef ds:uri="http://purl.org/dc/terms/"/>
-    <ds:schemaRef ds:uri="http://schemas.microsoft.com/internal/obd"/>
-    <ds:schemaRef ds:uri="http://schemas.microsoft.com/office/infopath/2007/PartnerControls"/>
+    <ds:schemaRef ds:uri="http://schemas.microsoft.com/sharepoint/v3/contenttype/forms"/>
   </ds:schemaRefs>
 </ds:datastoreItem>
 </file>
@@ -21854,9 +21250,17 @@
 </file>
 
 <file path=customXml/itemProps3.xml><?xml version="1.0" encoding="utf-8"?>
-<ds:datastoreItem xmlns:ds="http://schemas.openxmlformats.org/officeDocument/2006/customXml" ds:itemID="{A951012E-2B66-4D9F-B478-E911BDEE65B3}">
+<ds:datastoreItem xmlns:ds="http://schemas.openxmlformats.org/officeDocument/2006/customXml" ds:itemID="{F9007F82-79BC-4FCB-B41C-42EB093370B8}">
   <ds:schemaRefs>
-    <ds:schemaRef ds:uri="http://schemas.microsoft.com/sharepoint/v3/contenttype/forms"/>
+    <ds:schemaRef ds:uri="http://schemas.microsoft.com/office/2006/metadata/contentType"/>
+    <ds:schemaRef ds:uri="http://schemas.microsoft.com/office/2006/metadata/properties/metaAttributes"/>
+    <ds:schemaRef ds:uri="http://www.w3.org/2001/XMLSchema"/>
+    <ds:schemaRef ds:uri="http://schemas.microsoft.com/office/2006/metadata/properties"/>
+    <ds:schemaRef ds:uri="http://schemas.openxmlformats.org/package/2006/metadata/core-properties"/>
+    <ds:schemaRef ds:uri="http://purl.org/dc/elements/1.1/"/>
+    <ds:schemaRef ds:uri="http://purl.org/dc/terms/"/>
+    <ds:schemaRef ds:uri="http://schemas.microsoft.com/internal/obd"/>
+    <ds:schemaRef ds:uri="http://schemas.microsoft.com/office/infopath/2007/PartnerControls"/>
   </ds:schemaRefs>
 </ds:datastoreItem>
 </file>
</xml_diff>

<commit_message>
Add QR to Report
</commit_message>
<xml_diff>
--- a/Отчет.docx
+++ b/Отчет.docx
@@ -3719,7 +3719,7 @@
       </w:pPr>
       <w:r>
         <w:drawing>
-          <wp:inline distT="0" distB="0" distL="0" distR="0" wp14:anchorId="12746466" wp14:editId="236EA91A">
+          <wp:inline distT="0" distB="0" distL="0" distR="0" wp14:anchorId="12746466" wp14:editId="44AB2EF0">
             <wp:extent cx="6120130" cy="3489960"/>
             <wp:effectExtent l="19050" t="19050" r="13970" b="15240"/>
             <wp:docPr id="1488043294" name="Рисунок 1"/>
@@ -16092,7 +16092,7 @@
       </w:pPr>
       <w:r>
         <w:drawing>
-          <wp:inline distT="0" distB="0" distL="0" distR="0" wp14:anchorId="41900701" wp14:editId="7657DAB8">
+          <wp:inline distT="0" distB="0" distL="0" distR="0" wp14:anchorId="41900701" wp14:editId="452C043B">
             <wp:extent cx="6120130" cy="2740660"/>
             <wp:effectExtent l="19050" t="19050" r="13970" b="21590"/>
             <wp:docPr id="328521360" name="Рисунок 12"/>
@@ -16146,9 +16146,6 @@
     <w:p>
       <w:pPr>
         <w:pStyle w:val="tdillustrationname"/>
-        <w:rPr>
-          <w:lang w:val="en-US"/>
-        </w:rPr>
       </w:pPr>
       <w:r>
         <w:t xml:space="preserve">Аутентификация на сетевом оборудовании ЛВС с помощью протокола </w:t>
@@ -16163,9 +16160,6 @@
     <w:p>
       <w:pPr>
         <w:pStyle w:val="tdtext"/>
-        <w:rPr>
-          <w:lang w:val="en-US"/>
-        </w:rPr>
       </w:pPr>
     </w:p>
     <w:p>
@@ -16570,13 +16564,68 @@
       <w:pPr>
         <w:pStyle w:val="tdtext"/>
       </w:pPr>
-      <w:r>
-        <w:t>https://github.com/C4Expl0sive/LAN-Project/raw/main/%D0%9E%D1%82%D1%87%D0%B5%D1%82.docx</w:t>
+      <w:hyperlink r:id="rId25" w:history="1">
+        <w:r>
+          <w:rPr>
+            <w:rStyle w:val="ac"/>
+          </w:rPr>
+          <w:t>https://github.com/C4Expl0sive/LAN-Project/raw/main/%D0%9E%D1%82%D1%87%D0%B5%D1%82.docx</w:t>
+        </w:r>
+      </w:hyperlink>
+    </w:p>
+    <w:p>
+      <w:pPr>
+        <w:pStyle w:val="tdtext"/>
+      </w:pPr>
+    </w:p>
+    <w:p>
+      <w:pPr>
+        <w:pStyle w:val="tdtext"/>
+      </w:pPr>
+      <w:r>
+        <w:rPr>
+          <w:noProof/>
+        </w:rPr>
+        <w:drawing>
+          <wp:inline distT="0" distB="0" distL="0" distR="0" wp14:anchorId="3F6300F7" wp14:editId="5428CF1C">
+            <wp:extent cx="3448050" cy="3762375"/>
+            <wp:effectExtent l="0" t="0" r="0" b="9525"/>
+            <wp:docPr id="154857592" name="Рисунок 1"/>
+            <wp:cNvGraphicFramePr>
+              <a:graphicFrameLocks xmlns:a="http://schemas.openxmlformats.org/drawingml/2006/main" noChangeAspect="1"/>
+            </wp:cNvGraphicFramePr>
+            <a:graphic xmlns:a="http://schemas.openxmlformats.org/drawingml/2006/main">
+              <a:graphicData uri="http://schemas.openxmlformats.org/drawingml/2006/picture">
+                <pic:pic xmlns:pic="http://schemas.openxmlformats.org/drawingml/2006/picture">
+                  <pic:nvPicPr>
+                    <pic:cNvPr id="154857592" name=""/>
+                    <pic:cNvPicPr/>
+                  </pic:nvPicPr>
+                  <pic:blipFill>
+                    <a:blip r:embed="rId26"/>
+                    <a:stretch>
+                      <a:fillRect/>
+                    </a:stretch>
+                  </pic:blipFill>
+                  <pic:spPr>
+                    <a:xfrm>
+                      <a:off x="0" y="0"/>
+                      <a:ext cx="3448050" cy="3762375"/>
+                    </a:xfrm>
+                    <a:prstGeom prst="rect">
+                      <a:avLst/>
+                    </a:prstGeom>
+                  </pic:spPr>
+                </pic:pic>
+              </a:graphicData>
+            </a:graphic>
+          </wp:inline>
+        </w:drawing>
       </w:r>
     </w:p>
     <w:sectPr>
-      <w:headerReference w:type="default" r:id="rId25"/>
-      <w:footerReference w:type="first" r:id="rId26"/>
+      <w:headerReference w:type="default" r:id="rId27"/>
+      <w:footerReference w:type="first" r:id="rId28"/>
       <w:pgSz w:w="11906" w:h="16838"/>
       <w:pgMar w:top="1134" w:right="567" w:bottom="1134" w:left="1701" w:header="425" w:footer="0" w:gutter="0"/>
       <w:cols w:space="708"/>
@@ -20815,6 +20864,18 @@
       </w:tblBorders>
     </w:tblPr>
   </w:style>
+  <w:style w:type="character" w:styleId="afff2">
+    <w:name w:val="Unresolved Mention"/>
+    <w:basedOn w:val="a2"/>
+    <w:uiPriority w:val="99"/>
+    <w:semiHidden/>
+    <w:unhideWhenUsed/>
+    <w:rsid w:val="00F42D6D"/>
+    <w:rPr>
+      <w:color w:val="605E5C"/>
+      <w:shd w:val="clear" w:color="auto" w:fill="E1DFDD"/>
+    </w:rPr>
+  </w:style>
 </w:styles>
 </file>
 
@@ -21104,21 +21165,6 @@
 </file>
 
 <file path=customXml/item1.xml><?xml version="1.0" encoding="utf-8"?>
-<?mso-contentType ?>
-<FormTemplates xmlns="http://schemas.microsoft.com/sharepoint/v3/contenttype/forms">
-  <Display>DocumentLibraryForm</Display>
-  <Edit>DocumentLibraryForm</Edit>
-  <New>DocumentLibraryForm</New>
-</FormTemplates>
-</file>
-
-<file path=customXml/item2.xml><?xml version="1.0" encoding="utf-8"?>
-<p:properties xmlns:p="http://schemas.microsoft.com/office/2006/metadata/properties" xmlns:xsi="http://www.w3.org/2001/XMLSchema-instance" xmlns:pc="http://schemas.microsoft.com/office/infopath/2007/PartnerControls">
-  <documentManagement/>
-</p:properties>
-</file>
-
-<file path=customXml/item3.xml><?xml version="1.0" encoding="utf-8"?>
 <ct:contentTypeSchema xmlns:ct="http://schemas.microsoft.com/office/2006/metadata/contentType" xmlns:ma="http://schemas.microsoft.com/office/2006/metadata/properties/metaAttributes" ct:_="" ma:_="" ma:contentTypeName="Документ" ma:contentTypeID="0x01010021B9D911046F7B4CBB720F7F9CE62705" ma:contentTypeVersion="0" ma:contentTypeDescription="Создание документа." ma:contentTypeScope="" ma:versionID="f80155d847e009baef3819be4182e929">
   <xsd:schema xmlns:xsd="http://www.w3.org/2001/XMLSchema" xmlns:xs="http://www.w3.org/2001/XMLSchema" xmlns:p="http://schemas.microsoft.com/office/2006/metadata/properties" targetNamespace="http://schemas.microsoft.com/office/2006/metadata/properties" ma:root="true" ma:fieldsID="89d58f4857a619b7c345529988bca397">
     <xsd:element name="properties">
@@ -21232,10 +21278,33 @@
 </ct:contentTypeSchema>
 </file>
 
+<file path=customXml/item2.xml><?xml version="1.0" encoding="utf-8"?>
+<p:properties xmlns:p="http://schemas.microsoft.com/office/2006/metadata/properties" xmlns:xsi="http://www.w3.org/2001/XMLSchema-instance" xmlns:pc="http://schemas.microsoft.com/office/infopath/2007/PartnerControls">
+  <documentManagement/>
+</p:properties>
+</file>
+
+<file path=customXml/item3.xml><?xml version="1.0" encoding="utf-8"?>
+<?mso-contentType ?>
+<FormTemplates xmlns="http://schemas.microsoft.com/sharepoint/v3/contenttype/forms">
+  <Display>DocumentLibraryForm</Display>
+  <Edit>DocumentLibraryForm</Edit>
+  <New>DocumentLibraryForm</New>
+</FormTemplates>
+</file>
+
 <file path=customXml/itemProps1.xml><?xml version="1.0" encoding="utf-8"?>
-<ds:datastoreItem xmlns:ds="http://schemas.openxmlformats.org/officeDocument/2006/customXml" ds:itemID="{A951012E-2B66-4D9F-B478-E911BDEE65B3}">
+<ds:datastoreItem xmlns:ds="http://schemas.openxmlformats.org/officeDocument/2006/customXml" ds:itemID="{F9007F82-79BC-4FCB-B41C-42EB093370B8}">
   <ds:schemaRefs>
-    <ds:schemaRef ds:uri="http://schemas.microsoft.com/sharepoint/v3/contenttype/forms"/>
+    <ds:schemaRef ds:uri="http://schemas.microsoft.com/office/2006/metadata/contentType"/>
+    <ds:schemaRef ds:uri="http://schemas.microsoft.com/office/2006/metadata/properties/metaAttributes"/>
+    <ds:schemaRef ds:uri="http://www.w3.org/2001/XMLSchema"/>
+    <ds:schemaRef ds:uri="http://schemas.microsoft.com/office/2006/metadata/properties"/>
+    <ds:schemaRef ds:uri="http://schemas.openxmlformats.org/package/2006/metadata/core-properties"/>
+    <ds:schemaRef ds:uri="http://purl.org/dc/elements/1.1/"/>
+    <ds:schemaRef ds:uri="http://purl.org/dc/terms/"/>
+    <ds:schemaRef ds:uri="http://schemas.microsoft.com/internal/obd"/>
+    <ds:schemaRef ds:uri="http://schemas.microsoft.com/office/infopath/2007/PartnerControls"/>
   </ds:schemaRefs>
 </ds:datastoreItem>
 </file>
@@ -21250,17 +21319,9 @@
 </file>
 
 <file path=customXml/itemProps3.xml><?xml version="1.0" encoding="utf-8"?>
-<ds:datastoreItem xmlns:ds="http://schemas.openxmlformats.org/officeDocument/2006/customXml" ds:itemID="{F9007F82-79BC-4FCB-B41C-42EB093370B8}">
+<ds:datastoreItem xmlns:ds="http://schemas.openxmlformats.org/officeDocument/2006/customXml" ds:itemID="{A951012E-2B66-4D9F-B478-E911BDEE65B3}">
   <ds:schemaRefs>
-    <ds:schemaRef ds:uri="http://schemas.microsoft.com/office/2006/metadata/contentType"/>
-    <ds:schemaRef ds:uri="http://schemas.microsoft.com/office/2006/metadata/properties/metaAttributes"/>
-    <ds:schemaRef ds:uri="http://www.w3.org/2001/XMLSchema"/>
-    <ds:schemaRef ds:uri="http://schemas.microsoft.com/office/2006/metadata/properties"/>
-    <ds:schemaRef ds:uri="http://schemas.openxmlformats.org/package/2006/metadata/core-properties"/>
-    <ds:schemaRef ds:uri="http://purl.org/dc/elements/1.1/"/>
-    <ds:schemaRef ds:uri="http://purl.org/dc/terms/"/>
-    <ds:schemaRef ds:uri="http://schemas.microsoft.com/internal/obd"/>
-    <ds:schemaRef ds:uri="http://schemas.microsoft.com/office/infopath/2007/PartnerControls"/>
+    <ds:schemaRef ds:uri="http://schemas.microsoft.com/sharepoint/v3/contenttype/forms"/>
   </ds:schemaRefs>
 </ds:datastoreItem>
 </file>
</xml_diff>